<commit_message>
II_4771: Fix issue with finding tables elements.
- add tests starting from XML.
</commit_message>
<xml_diff>
--- a/spec/fixtures/sequences/reference/input.docx
+++ b/spec/fixtures/sequences/reference/input.docx
@@ -30,6 +30,31 @@
         </w:rPr>
         <w:t>Owner Information</w:t>
       </w:r>
+    </w:p>
+    <w:p>
+      <w:pPr>
+        <w:contextualSpacing/>
+        <w:rPr>
+          <w:rFonts w:asciiTheme="majorHAnsi" w:hAnsiTheme="majorHAnsi"/>
+          <w:i/>
+          <w:color w:val="FF0000"/>
+          <w:sz w:val="22"/>
+          <w:szCs w:val="22"/>
+        </w:rPr>
+      </w:pPr>
+      <w:fldSimple w:instr=" MERGEFIELD  start_PO_info  \* MERGEFORMAT ">
+        <w:r>
+          <w:rPr>
+            <w:rFonts w:asciiTheme="majorHAnsi" w:hAnsiTheme="majorHAnsi"/>
+            <w:i/>
+            <w:noProof/>
+            <w:color w:val="FF0000"/>
+            <w:sz w:val="22"/>
+            <w:szCs w:val="22"/>
+          </w:rPr>
+          <w:t>«start_PO_info»</w:t>
+        </w:r>
+      </w:fldSimple>
     </w:p>
     <w:tbl>
       <w:tblPr>
@@ -63,9 +88,14 @@
               <w:pStyle w:val="DataValue"/>
               <w:contextualSpacing/>
             </w:pPr>
-            <w:r>
-              <w:t>Trust</w:t>
-            </w:r>
+            <w:fldSimple w:instr=" MERGEFIELD  owner_type  \* MERGEFORMAT ">
+              <w:r>
+                <w:rPr>
+                  <w:noProof/>
+                </w:rPr>
+                <w:t>«owner_type»</w:t>
+              </w:r>
+            </w:fldSimple>
           </w:p>
           <w:p>
             <w:pPr>
@@ -96,9 +126,14 @@
               <w:pStyle w:val="DataValue"/>
               <w:contextualSpacing/>
             </w:pPr>
-            <w:r>
-              <w:t>Yes</w:t>
-            </w:r>
+            <w:fldSimple w:instr=" MERGEFIELD  primary_contact  \* MERGEFORMAT ">
+              <w:r>
+                <w:rPr>
+                  <w:noProof/>
+                </w:rPr>
+                <w:t>«primary_contact»</w:t>
+              </w:r>
+            </w:fldSimple>
           </w:p>
           <w:p>
             <w:pPr>
@@ -130,9 +165,14 @@
               <w:pStyle w:val="DataValue"/>
               <w:contextualSpacing/>
             </w:pPr>
-            <w:r>
-              <w:t>Banana</w:t>
-            </w:r>
+            <w:fldSimple w:instr=" MERGEFIELD  first_name  \* MERGEFORMAT ">
+              <w:r>
+                <w:rPr>
+                  <w:noProof/>
+                </w:rPr>
+                <w:t>«first_name»</w:t>
+              </w:r>
+            </w:fldSimple>
           </w:p>
           <w:p>
             <w:pPr>
@@ -163,9 +203,14 @@
               <w:pStyle w:val="DataValue"/>
               <w:contextualSpacing/>
             </w:pPr>
-            <w:r>
-              <w:t>N</w:t>
-            </w:r>
+            <w:fldSimple w:instr=" MERGEFIELD  initial  \* MERGEFORMAT ">
+              <w:r>
+                <w:rPr>
+                  <w:noProof/>
+                </w:rPr>
+                <w:t>«initial»</w:t>
+              </w:r>
+            </w:fldSimple>
           </w:p>
           <w:p>
             <w:pPr>
@@ -195,9 +240,14 @@
               <w:pStyle w:val="DataValue"/>
               <w:contextualSpacing/>
             </w:pPr>
-            <w:r>
-              <w:t>Jefferson</w:t>
-            </w:r>
+            <w:fldSimple w:instr=" MERGEFIELD  last_name  \* MERGEFORMAT ">
+              <w:r>
+                <w:rPr>
+                  <w:noProof/>
+                </w:rPr>
+                <w:t>«last_name»</w:t>
+              </w:r>
+            </w:fldSimple>
           </w:p>
           <w:p>
             <w:pPr>
@@ -232,9 +282,14 @@
                 <w:noProof/>
               </w:rPr>
             </w:pPr>
-            <w:r>
-              <w:t>333333333</w:t>
-            </w:r>
+            <w:fldSimple w:instr=" MERGEFIELD  SSN  \* MERGEFORMAT ">
+              <w:r>
+                <w:rPr>
+                  <w:noProof/>
+                </w:rPr>
+                <w:t>«SSN»</w:t>
+              </w:r>
+            </w:fldSimple>
           </w:p>
           <w:p>
             <w:pPr>
@@ -265,9 +320,14 @@
               <w:pStyle w:val="DataValue"/>
               <w:contextualSpacing/>
             </w:pPr>
-            <w:r>
-              <w:t>1920-11-11</w:t>
-            </w:r>
+            <w:fldSimple w:instr=" MERGEFIELD  DOB  \* MERGEFORMAT ">
+              <w:r>
+                <w:rPr>
+                  <w:noProof/>
+                </w:rPr>
+                <w:t>«DOB»</w:t>
+              </w:r>
+            </w:fldSimple>
           </w:p>
           <w:p>
             <w:pPr>
@@ -297,9 +357,14 @@
               <w:pStyle w:val="DataValue"/>
               <w:contextualSpacing/>
             </w:pPr>
-            <w:r>
-              <w:t>555-555-5555</w:t>
-            </w:r>
+            <w:fldSimple w:instr=" MERGEFIELD  phone  \* MERGEFORMAT ">
+              <w:r>
+                <w:rPr>
+                  <w:noProof/>
+                </w:rPr>
+                <w:t>«phone»</w:t>
+              </w:r>
+            </w:fldSimple>
           </w:p>
           <w:p>
             <w:pPr>
@@ -332,9 +397,14 @@
               <w:pStyle w:val="DataValue"/>
               <w:contextualSpacing/>
             </w:pPr>
-            <w:r>
-              <w:t>banana@pumpkin.com</w:t>
-            </w:r>
+            <w:fldSimple w:instr=" MERGEFIELD  email  \* MERGEFORMAT ">
+              <w:r>
+                <w:rPr>
+                  <w:noProof/>
+                </w:rPr>
+                <w:t>«email»</w:t>
+              </w:r>
+            </w:fldSimple>
           </w:p>
           <w:p>
             <w:pPr>
@@ -367,9 +437,14 @@
               <w:pStyle w:val="DataValue"/>
               <w:contextualSpacing/>
             </w:pPr>
-            <w:r>
-              <w:t>200 Banana Ct.</w:t>
-            </w:r>
+            <w:fldSimple w:instr=" MERGEFIELD  mailing_address  \* MERGEFORMAT ">
+              <w:r>
+                <w:rPr>
+                  <w:noProof/>
+                </w:rPr>
+                <w:t>«mailing_address»</w:t>
+              </w:r>
+            </w:fldSimple>
           </w:p>
           <w:p>
             <w:pPr>
@@ -401,9 +476,14 @@
               <w:pStyle w:val="DataValue"/>
               <w:contextualSpacing/>
             </w:pPr>
-            <w:r>
-              <w:t>bananaville</w:t>
-            </w:r>
+            <w:fldSimple w:instr=" MERGEFIELD mailing_city \* MERGEFORMAT ">
+              <w:r>
+                <w:rPr>
+                  <w:noProof/>
+                </w:rPr>
+                <w:t>«mailing_city»</w:t>
+              </w:r>
+            </w:fldSimple>
           </w:p>
           <w:p>
             <w:pPr>
@@ -434,9 +514,14 @@
               <w:pStyle w:val="DataValue"/>
               <w:contextualSpacing/>
             </w:pPr>
-            <w:r>
-              <w:t>MT</w:t>
-            </w:r>
+            <w:fldSimple w:instr=" MERGEFIELD  mailing_state  \* MERGEFORMAT ">
+              <w:r>
+                <w:rPr>
+                  <w:noProof/>
+                </w:rPr>
+                <w:t>«mailing_state»</w:t>
+              </w:r>
+            </w:fldSimple>
           </w:p>
           <w:p>
             <w:pPr>
@@ -466,9 +551,14 @@
               <w:pStyle w:val="DataValue"/>
               <w:contextualSpacing/>
             </w:pPr>
-            <w:r>
-              <w:t>88888</w:t>
-            </w:r>
+            <w:fldSimple w:instr=" MERGEFIELD  mailing_zip  \* MERGEFORMAT ">
+              <w:r>
+                <w:rPr>
+                  <w:noProof/>
+                </w:rPr>
+                <w:t>«mailing_zip»</w:t>
+              </w:r>
+            </w:fldSimple>
           </w:p>
           <w:p>
             <w:pPr>
@@ -490,467 +580,31 @@
         </w:tc>
       </w:tr>
     </w:tbl>
-    <w:p/>
-    <w:tbl>
-      <w:tblPr>
-        <w:tblStyle w:val="TableGrid"/>
-        <w:tblW w:w="0" w:type="auto"/>
-        <w:tblBorders>
-          <w:top w:val="single" w:sz="4" w:space="0" w:color="808080" w:themeColor="background1" w:themeShade="80"/>
-          <w:left w:val="single" w:sz="4" w:space="0" w:color="808080" w:themeColor="background1" w:themeShade="80"/>
-          <w:bottom w:val="single" w:sz="4" w:space="0" w:color="808080" w:themeColor="background1" w:themeShade="80"/>
-          <w:right w:val="single" w:sz="4" w:space="0" w:color="808080" w:themeColor="background1" w:themeShade="80"/>
-          <w:insideH w:val="single" w:sz="4" w:space="0" w:color="808080" w:themeColor="background1" w:themeShade="80"/>
-          <w:insideV w:val="single" w:sz="4" w:space="0" w:color="808080" w:themeColor="background1" w:themeShade="80"/>
-        </w:tblBorders>
-        <w:tblLook w:val="0000"/>
-      </w:tblPr>
-      <w:tblGrid>
-        <w:gridCol w:w="3432"/>
-        <w:gridCol w:w="1716"/>
-        <w:gridCol w:w="1716"/>
-        <w:gridCol w:w="3432"/>
-      </w:tblGrid>
-      <w:tr>
-        <w:tc>
-          <w:tcPr>
-            <w:tcW w:w="5148" w:type="dxa"/>
-            <w:gridSpan w:val="2"/>
-            <w:shd w:val="clear" w:color="auto" w:fill="auto"/>
-          </w:tcPr>
-          <w:p>
-            <w:pPr>
-              <w:pStyle w:val="DataValue"/>
-              <w:contextualSpacing/>
-            </w:pPr>
-            <w:r>
-              <w:t>Individual</w:t>
-            </w:r>
-          </w:p>
-          <w:p>
-            <w:pPr>
-              <w:pStyle w:val="DataLabel"/>
-              <w:contextualSpacing/>
-              <w:rPr>
-                <w:sz w:val="20"/>
-                <w:szCs w:val="20"/>
-              </w:rPr>
-            </w:pPr>
-            <w:r>
-              <w:rPr>
-                <w:sz w:val="20"/>
-                <w:szCs w:val="20"/>
-              </w:rPr>
-              <w:t>Owner Type</w:t>
-            </w:r>
-          </w:p>
-        </w:tc>
-        <w:tc>
-          <w:tcPr>
-            <w:tcW w:w="5148" w:type="dxa"/>
-            <w:gridSpan w:val="2"/>
-            <w:shd w:val="clear" w:color="auto" w:fill="auto"/>
-          </w:tcPr>
-          <w:p>
-            <w:pPr>
-              <w:pStyle w:val="DataValue"/>
-              <w:contextualSpacing/>
-            </w:pPr>
-            <w:r>
-              <w:t>No</w:t>
-            </w:r>
-          </w:p>
-          <w:p>
-            <w:pPr>
-              <w:pStyle w:val="DataLabel"/>
-              <w:contextualSpacing/>
-              <w:rPr>
-                <w:sz w:val="20"/>
-                <w:szCs w:val="20"/>
-              </w:rPr>
-            </w:pPr>
-            <w:r>
-              <w:rPr>
-                <w:sz w:val="20"/>
-                <w:szCs w:val="20"/>
-              </w:rPr>
-              <w:t>Is Primary Contact for Application?</w:t>
-            </w:r>
-          </w:p>
-        </w:tc>
-      </w:tr>
-      <w:tr>
-        <w:tc>
-          <w:tcPr>
-            <w:tcW w:w="3432" w:type="dxa"/>
-            <w:shd w:val="clear" w:color="auto" w:fill="auto"/>
-          </w:tcPr>
-          <w:p>
-            <w:pPr>
-              <w:pStyle w:val="DataValue"/>
-              <w:contextualSpacing/>
-            </w:pPr>
-            <w:r>
-              <w:t>Four</w:t>
-            </w:r>
-          </w:p>
-          <w:p>
-            <w:pPr>
-              <w:pStyle w:val="DataLabel"/>
-              <w:contextualSpacing/>
-              <w:rPr>
-                <w:sz w:val="20"/>
-                <w:szCs w:val="20"/>
-              </w:rPr>
-            </w:pPr>
-            <w:r>
-              <w:rPr>
-                <w:sz w:val="20"/>
-                <w:szCs w:val="20"/>
-              </w:rPr>
-              <w:t>First Name</w:t>
-            </w:r>
-          </w:p>
-        </w:tc>
-        <w:tc>
-          <w:tcPr>
-            <w:tcW w:w="3432" w:type="dxa"/>
-            <w:gridSpan w:val="2"/>
-            <w:shd w:val="clear" w:color="auto" w:fill="auto"/>
-          </w:tcPr>
-          <w:p>
-            <w:pPr>
-              <w:pStyle w:val="DataValue"/>
-              <w:contextualSpacing/>
-            </w:pPr>
-            <w:r>
-              <w:t>F</w:t>
-            </w:r>
-          </w:p>
-          <w:p>
-            <w:pPr>
-              <w:pStyle w:val="DataLabel"/>
-              <w:contextualSpacing/>
-              <w:rPr>
-                <w:sz w:val="20"/>
-                <w:szCs w:val="20"/>
-              </w:rPr>
-            </w:pPr>
-            <w:r>
-              <w:rPr>
-                <w:sz w:val="20"/>
-                <w:szCs w:val="20"/>
-              </w:rPr>
-              <w:t>Middle Initial</w:t>
-            </w:r>
-          </w:p>
-        </w:tc>
-        <w:tc>
-          <w:tcPr>
-            <w:tcW w:w="3432" w:type="dxa"/>
-            <w:shd w:val="clear" w:color="auto" w:fill="auto"/>
-          </w:tcPr>
-          <w:p>
-            <w:pPr>
-              <w:pStyle w:val="DataValue"/>
-              <w:contextualSpacing/>
-            </w:pPr>
-            <w:r>
-              <w:t>Two</w:t>
-            </w:r>
-          </w:p>
-          <w:p>
-            <w:pPr>
-              <w:pStyle w:val="DataLabel"/>
-              <w:contextualSpacing/>
-              <w:rPr>
-                <w:sz w:val="20"/>
-                <w:szCs w:val="20"/>
-              </w:rPr>
-            </w:pPr>
-            <w:r>
-              <w:rPr>
-                <w:sz w:val="20"/>
-                <w:szCs w:val="20"/>
-              </w:rPr>
-              <w:t>Last Name</w:t>
-            </w:r>
-          </w:p>
-        </w:tc>
-      </w:tr>
-      <w:tr>
-        <w:tc>
-          <w:tcPr>
-            <w:tcW w:w="3432" w:type="dxa"/>
-            <w:shd w:val="clear" w:color="auto" w:fill="auto"/>
-          </w:tcPr>
-          <w:p>
-            <w:pPr>
-              <w:pStyle w:val="DataValue"/>
-              <w:contextualSpacing/>
-              <w:rPr>
-                <w:noProof/>
-              </w:rPr>
-            </w:pPr>
-            <w:r>
-              <w:t>222222222</w:t>
-            </w:r>
-          </w:p>
-          <w:p>
-            <w:pPr>
-              <w:pStyle w:val="DataLabel"/>
-              <w:contextualSpacing/>
-              <w:rPr>
-                <w:sz w:val="20"/>
-                <w:szCs w:val="20"/>
-              </w:rPr>
-            </w:pPr>
-            <w:r>
-              <w:rPr>
-                <w:sz w:val="20"/>
-                <w:szCs w:val="20"/>
-              </w:rPr>
-              <w:t>SSN</w:t>
-            </w:r>
-          </w:p>
-        </w:tc>
-        <w:tc>
-          <w:tcPr>
-            <w:tcW w:w="3432" w:type="dxa"/>
-            <w:gridSpan w:val="2"/>
-            <w:shd w:val="clear" w:color="auto" w:fill="auto"/>
-          </w:tcPr>
-          <w:p>
-            <w:pPr>
-              <w:pStyle w:val="DataValue"/>
-              <w:contextualSpacing/>
-            </w:pPr>
-            <w:r>
-              <w:t>1920-12-1</w:t>
-            </w:r>
-          </w:p>
-          <w:p>
-            <w:pPr>
-              <w:pStyle w:val="DataLabel"/>
-              <w:contextualSpacing/>
-              <w:rPr>
-                <w:sz w:val="20"/>
-                <w:szCs w:val="20"/>
-              </w:rPr>
-            </w:pPr>
-            <w:r>
-              <w:rPr>
-                <w:sz w:val="20"/>
-                <w:szCs w:val="20"/>
-              </w:rPr>
-              <w:t>DOB</w:t>
-            </w:r>
-          </w:p>
-        </w:tc>
-        <w:tc>
-          <w:tcPr>
-            <w:tcW w:w="3432" w:type="dxa"/>
-            <w:shd w:val="clear" w:color="auto" w:fill="auto"/>
-          </w:tcPr>
-          <w:p>
-            <w:pPr>
-              <w:pStyle w:val="DataValue"/>
-              <w:contextualSpacing/>
-            </w:pPr>
-            <w:r>
-              <w:t>222-222-2222</w:t>
-            </w:r>
-          </w:p>
-          <w:p>
-            <w:pPr>
-              <w:pStyle w:val="DataLabel"/>
-              <w:contextualSpacing/>
-              <w:rPr>
-                <w:sz w:val="20"/>
-                <w:szCs w:val="20"/>
-              </w:rPr>
-            </w:pPr>
-            <w:r>
-              <w:rPr>
-                <w:sz w:val="20"/>
-                <w:szCs w:val="20"/>
-              </w:rPr>
-              <w:t>Phone</w:t>
-            </w:r>
-          </w:p>
-        </w:tc>
-      </w:tr>
-      <w:tr>
-        <w:tc>
-          <w:tcPr>
-            <w:tcW w:w="10296" w:type="dxa"/>
-            <w:gridSpan w:val="4"/>
-            <w:shd w:val="clear" w:color="auto" w:fill="auto"/>
-          </w:tcPr>
-          <w:p>
-            <w:pPr>
-              <w:pStyle w:val="DataValue"/>
-              <w:contextualSpacing/>
-            </w:pPr>
-            <w:r>
-              <w:t>two@four.com</w:t>
-            </w:r>
-          </w:p>
-          <w:p>
-            <w:pPr>
-              <w:pStyle w:val="DataLabel"/>
-              <w:contextualSpacing/>
-              <w:rPr>
-                <w:sz w:val="20"/>
-                <w:szCs w:val="20"/>
-              </w:rPr>
-            </w:pPr>
-            <w:r>
-              <w:rPr>
-                <w:sz w:val="20"/>
-                <w:szCs w:val="20"/>
-              </w:rPr>
-              <w:t>Email</w:t>
-            </w:r>
-          </w:p>
-        </w:tc>
-      </w:tr>
-      <w:tr>
-        <w:tc>
-          <w:tcPr>
-            <w:tcW w:w="10296" w:type="dxa"/>
-            <w:gridSpan w:val="4"/>
-            <w:shd w:val="clear" w:color="auto" w:fill="auto"/>
-          </w:tcPr>
-          <w:p>
-            <w:pPr>
-              <w:pStyle w:val="DataValue"/>
-              <w:contextualSpacing/>
-            </w:pPr>
-            <w:r>
-              <w:t>200 Banana Ct.</w:t>
-            </w:r>
-          </w:p>
-          <w:p>
-            <w:pPr>
-              <w:pStyle w:val="DataLabel"/>
-              <w:contextualSpacing/>
-              <w:rPr>
-                <w:sz w:val="20"/>
-                <w:szCs w:val="20"/>
-              </w:rPr>
-            </w:pPr>
-            <w:r>
-              <w:rPr>
-                <w:sz w:val="20"/>
-                <w:szCs w:val="20"/>
-              </w:rPr>
-              <w:t>Mailing Street Address</w:t>
-            </w:r>
-          </w:p>
-        </w:tc>
-      </w:tr>
-      <w:tr>
-        <w:tc>
-          <w:tcPr>
-            <w:tcW w:w="3432" w:type="dxa"/>
-            <w:shd w:val="clear" w:color="auto" w:fill="auto"/>
-          </w:tcPr>
-          <w:p>
-            <w:pPr>
-              <w:pStyle w:val="DataValue"/>
-              <w:contextualSpacing/>
-            </w:pPr>
-            <w:r>
-              <w:t>bananaville</w:t>
-            </w:r>
-          </w:p>
-          <w:p>
-            <w:pPr>
-              <w:pStyle w:val="DataLabel"/>
-              <w:contextualSpacing/>
-              <w:rPr>
-                <w:sz w:val="20"/>
-                <w:szCs w:val="20"/>
-              </w:rPr>
-            </w:pPr>
-            <w:r>
-              <w:rPr>
-                <w:sz w:val="20"/>
-                <w:szCs w:val="20"/>
-              </w:rPr>
-              <w:t>Mailing City</w:t>
-            </w:r>
-          </w:p>
-        </w:tc>
-        <w:tc>
-          <w:tcPr>
-            <w:tcW w:w="3432" w:type="dxa"/>
-            <w:gridSpan w:val="2"/>
-            <w:shd w:val="clear" w:color="auto" w:fill="auto"/>
-          </w:tcPr>
-          <w:p>
-            <w:pPr>
-              <w:pStyle w:val="DataValue"/>
-              <w:contextualSpacing/>
-            </w:pPr>
-            <w:r>
-              <w:t>MT</w:t>
-            </w:r>
-          </w:p>
-          <w:p>
-            <w:pPr>
-              <w:pStyle w:val="DataLabel"/>
-              <w:contextualSpacing/>
-              <w:rPr>
-                <w:sz w:val="20"/>
-                <w:szCs w:val="20"/>
-              </w:rPr>
-            </w:pPr>
-            <w:r>
-              <w:rPr>
-                <w:sz w:val="20"/>
-                <w:szCs w:val="20"/>
-              </w:rPr>
-              <w:t>Mailing State</w:t>
-            </w:r>
-          </w:p>
-        </w:tc>
-        <w:tc>
-          <w:tcPr>
-            <w:tcW w:w="3432" w:type="dxa"/>
-            <w:shd w:val="clear" w:color="auto" w:fill="auto"/>
-          </w:tcPr>
-          <w:p>
-            <w:pPr>
-              <w:pStyle w:val="DataValue"/>
-              <w:contextualSpacing/>
-            </w:pPr>
-            <w:r>
-              <w:t>88888</w:t>
-            </w:r>
-          </w:p>
-          <w:p>
-            <w:pPr>
-              <w:pStyle w:val="DataLabel"/>
-              <w:contextualSpacing/>
-              <w:rPr>
-                <w:sz w:val="20"/>
-                <w:szCs w:val="20"/>
-              </w:rPr>
-            </w:pPr>
-            <w:r>
-              <w:rPr>
-                <w:sz w:val="20"/>
-                <w:szCs w:val="20"/>
-              </w:rPr>
-              <w:t>Mailing Zip</w:t>
-            </w:r>
-          </w:p>
-        </w:tc>
-      </w:tr>
-    </w:tbl>
-    <w:p/>
+    <w:p>
+      <w:pPr>
+        <w:contextualSpacing/>
+        <w:rPr>
+          <w:rFonts w:asciiTheme="majorHAnsi" w:hAnsiTheme="majorHAnsi"/>
+          <w:i/>
+          <w:color w:val="FF0000"/>
+          <w:sz w:val="22"/>
+          <w:szCs w:val="22"/>
+        </w:rPr>
+      </w:pPr>
+      <w:fldSimple w:instr=" MERGEFIELD  end_PO_info  \* MERGEFORMAT ">
+        <w:r>
+          <w:rPr>
+            <w:rFonts w:asciiTheme="majorHAnsi" w:hAnsiTheme="majorHAnsi"/>
+            <w:i/>
+            <w:noProof/>
+            <w:color w:val="FF0000"/>
+            <w:sz w:val="22"/>
+            <w:szCs w:val="22"/>
+          </w:rPr>
+          <w:t>«end_PO_info»</w:t>
+        </w:r>
+      </w:fldSimple>
+    </w:p>
     <w:p>
       <w:pPr>
         <w:contextualSpacing/>
@@ -962,6 +616,43 @@
           <w:szCs w:val="22"/>
         </w:rPr>
       </w:pPr>
+    </w:p>
+    <w:p>
+      <w:pPr>
+        <w:contextualSpacing/>
+        <w:rPr>
+          <w:rFonts w:asciiTheme="majorHAnsi" w:hAnsiTheme="majorHAnsi"/>
+          <w:b/>
+          <w:color w:val="FF0000"/>
+          <w:sz w:val="22"/>
+          <w:szCs w:val="22"/>
+        </w:rPr>
+      </w:pPr>
+    </w:p>
+    <w:p>
+      <w:pPr>
+        <w:contextualSpacing/>
+        <w:rPr>
+          <w:rFonts w:asciiTheme="majorHAnsi" w:hAnsiTheme="majorHAnsi"/>
+          <w:b/>
+          <w:color w:val="FF0000"/>
+          <w:sz w:val="22"/>
+          <w:szCs w:val="22"/>
+        </w:rPr>
+      </w:pPr>
+      <w:fldSimple w:instr=" MERGEFIELD start_PlainText \* MERGEFORMAT ">
+        <w:r>
+          <w:rPr>
+            <w:rFonts w:asciiTheme="majorHAnsi" w:hAnsiTheme="majorHAnsi"/>
+            <w:b/>
+            <w:noProof/>
+            <w:color w:val="FF0000"/>
+            <w:sz w:val="22"/>
+            <w:szCs w:val="22"/>
+          </w:rPr>
+          <w:t>«start_PlainText»</w:t>
+        </w:r>
+      </w:fldSimple>
     </w:p>
     <w:p>
       <w:pPr>
@@ -993,15 +684,25 @@
         <w:pStyle w:val="DataValue"/>
         <w:contextualSpacing/>
       </w:pPr>
-      <w:r>
-        <w:t>Bob</w:t>
-      </w:r>
+      <w:fldSimple w:instr=" MERGEFIELD  first_name  \* MERGEFORMAT ">
+        <w:r>
+          <w:rPr>
+            <w:noProof/>
+          </w:rPr>
+          <w:t>«first_name»</w:t>
+        </w:r>
+      </w:fldSimple>
       <w:r>
         <w:t xml:space="preserve"> </w:t>
       </w:r>
-      <w:r>
-        <w:t>Jones</w:t>
-      </w:r>
+      <w:fldSimple w:instr=" MERGEFIELD  last_name  \* MERGEFORMAT ">
+        <w:r>
+          <w:rPr>
+            <w:noProof/>
+          </w:rPr>
+          <w:t>«last_name»</w:t>
+        </w:r>
+      </w:fldSimple>
     </w:p>
     <w:p>
       <w:pPr>
@@ -1015,7 +716,6 @@
         </w:rPr>
       </w:pPr>
     </w:p>
-    <w:p/>
     <w:p>
       <w:pPr>
         <w:contextualSpacing/>
@@ -1026,49 +726,63 @@
           <w:szCs w:val="22"/>
         </w:rPr>
       </w:pPr>
-    </w:p>
-    <w:p>
-      <w:pPr>
-        <w:pBdr>
-          <w:bottom w:val="single" w:sz="12" w:space="1" w:color="auto"/>
-        </w:pBdr>
-        <w:contextualSpacing/>
+      <w:fldSimple w:instr=" MERGEFIELD end_PlainText \* MERGEFORMAT ">
+        <w:r>
+          <w:rPr>
+            <w:rFonts w:asciiTheme="majorHAnsi" w:hAnsiTheme="majorHAnsi"/>
+            <w:b/>
+            <w:noProof/>
+            <w:color w:val="FF0000"/>
+            <w:sz w:val="22"/>
+            <w:szCs w:val="22"/>
+          </w:rPr>
+          <w:t>«end_PlainText»</w:t>
+        </w:r>
+      </w:fldSimple>
+      <w:r>
         <w:rPr>
           <w:rFonts w:asciiTheme="majorHAnsi" w:hAnsiTheme="majorHAnsi"/>
           <w:b/>
           <w:sz w:val="22"/>
           <w:szCs w:val="22"/>
         </w:rPr>
-      </w:pPr>
+        <w:br w:type="page"/>
+      </w:r>
+      <w:bookmarkStart w:id="0" w:name="_GoBack"/>
+      <w:bookmarkEnd w:id="0"/>
     </w:p>
     <w:p>
       <w:pPr>
-        <w:pStyle w:val="DataValue"/>
-        <w:contextualSpacing/>
-      </w:pPr>
-      <w:r>
-        <w:t>Sally</w:t>
-      </w:r>
-      <w:r>
-        <w:t xml:space="preserve"> </w:t>
-      </w:r>
-      <w:r>
-        <w:t>Linda</w:t>
-      </w:r>
-    </w:p>
-    <w:p>
-      <w:pPr>
-        <w:contextualSpacing/>
+        <w:widowControl w:val="0"/>
+        <w:autoSpaceDE w:val="0"/>
+        <w:autoSpaceDN w:val="0"/>
+        <w:adjustRightInd w:val="0"/>
+        <w:spacing w:after="240"/>
         <w:rPr>
-          <w:rFonts w:asciiTheme="majorHAnsi" w:hAnsiTheme="majorHAnsi"/>
+          <w:rFonts w:asciiTheme="majorHAnsi" w:hAnsiTheme="majorHAnsi" w:cstheme="majorHAnsi"/>
           <w:b/>
-          <w:color w:val="FF0000"/>
           <w:sz w:val="22"/>
           <w:szCs w:val="22"/>
         </w:rPr>
       </w:pPr>
+      <w:r>
+        <w:rPr>
+          <w:rFonts w:asciiTheme="majorHAnsi" w:hAnsiTheme="majorHAnsi" w:cstheme="majorHAnsi"/>
+          <w:sz w:val="22"/>
+          <w:szCs w:val="22"/>
+        </w:rPr>
+        <w:t xml:space="preserve">I understand that the financing provided pursuant to the Assessment Contract will be repayable through an assessment levied against the Property. I understand that an assessment lien will be recorded by CSCDA against the Property in the office of the County Recorder of the County in which the Property is located upon execution of the Assessment Contract. The property tax bill for the Property will increase by the amount of these assessment installments. The Assessment Contract will specify the amount of the assessment, the assessment installments (including the interest on the principal amount of the assessment and fees and costs) to be collected on the property tax bill for the Property each year during the term specified in the Assessment Contract. The assessment and any associated penalties will constitute a lien against the Property until they are paid. As with all tax and assessment liens, this lien will be senior to all existing and future private liens against the Property, including mortgages, deeds of trust and other security instruments. </w:t>
+      </w:r>
+      <w:r>
+        <w:rPr>
+          <w:rFonts w:ascii="MS Gothic" w:eastAsia="MS Gothic" w:hAnsi="MS Gothic" w:cs="MS Gothic" w:hint="eastAsia"/>
+          <w:sz w:val="22"/>
+          <w:szCs w:val="22"/>
+        </w:rPr>
+        <w:t> +</w:t>
+      </w:r>
     </w:p>
-    <w:p/>
     <w:p>
       <w:pPr>
         <w:widowControl w:val="0"/>
@@ -1088,25 +802,7 @@
           <w:sz w:val="22"/>
           <w:szCs w:val="22"/>
         </w:rPr>
-        <w:t>I declare that: (</w:t>
-      </w:r>
-      <w:proofErr w:type="spellStart"/>
-      <w:r>
-        <w:rPr>
-          <w:rFonts w:asciiTheme="majorHAnsi" w:hAnsiTheme="majorHAnsi" w:cstheme="majorHAnsi"/>
-          <w:sz w:val="22"/>
-          <w:szCs w:val="22"/>
-        </w:rPr>
-        <w:t>i</w:t>
-      </w:r>
-      <w:proofErr w:type="spellEnd"/>
-      <w:r>
-        <w:rPr>
-          <w:rFonts w:asciiTheme="majorHAnsi" w:hAnsiTheme="majorHAnsi" w:cstheme="majorHAnsi"/>
-          <w:sz w:val="22"/>
-          <w:szCs w:val="22"/>
-        </w:rPr>
-        <w:t xml:space="preserve">) </w:t>
+        <w:t xml:space="preserve">I declare that: (i) </w:t>
       </w:r>
       <w:r>
         <w:rPr>
@@ -1130,6 +826,31 @@
       <w:pPr>
         <w:contextualSpacing/>
       </w:pPr>
+    </w:p>
+    <w:p>
+      <w:pPr>
+        <w:contextualSpacing/>
+        <w:rPr>
+          <w:rFonts w:asciiTheme="majorHAnsi" w:hAnsiTheme="majorHAnsi"/>
+          <w:i/>
+          <w:color w:val="C0504D" w:themeColor="accent2"/>
+          <w:sz w:val="22"/>
+          <w:szCs w:val="22"/>
+        </w:rPr>
+      </w:pPr>
+      <w:fldSimple w:instr=" MERGEFIELD start_PO_sign \* MERGEFORMAT ">
+        <w:r>
+          <w:rPr>
+            <w:rFonts w:asciiTheme="majorHAnsi" w:hAnsiTheme="majorHAnsi"/>
+            <w:i/>
+            <w:noProof/>
+            <w:color w:val="C0504D" w:themeColor="accent2"/>
+            <w:sz w:val="22"/>
+            <w:szCs w:val="22"/>
+          </w:rPr>
+          <w:t>«start_PO_sign»</w:t>
+        </w:r>
+      </w:fldSimple>
     </w:p>
     <w:tbl>
       <w:tblPr>
@@ -1233,9 +954,17 @@
                 <w:szCs w:val="22"/>
               </w:rPr>
             </w:pPr>
-            <w:r>
-              <w:t>Bob</w:t>
-            </w:r>
+            <w:fldSimple w:instr=" MERGEFIELD first_name \* MERGEFORMAT ">
+              <w:r>
+                <w:rPr>
+                  <w:rFonts w:asciiTheme="majorHAnsi" w:hAnsiTheme="majorHAnsi"/>
+                  <w:noProof/>
+                  <w:sz w:val="22"/>
+                  <w:szCs w:val="22"/>
+                </w:rPr>
+                <w:t>«first_name»</w:t>
+              </w:r>
+            </w:fldSimple>
             <w:r>
               <w:rPr>
                 <w:rFonts w:asciiTheme="majorHAnsi" w:hAnsiTheme="majorHAnsi"/>
@@ -1244,9 +973,17 @@
               </w:rPr>
               <w:t xml:space="preserve"> </w:t>
             </w:r>
-            <w:r>
-              <w:t>H</w:t>
-            </w:r>
+            <w:fldSimple w:instr=" MERGEFIELD initial \* MERGEFORMAT ">
+              <w:r>
+                <w:rPr>
+                  <w:rFonts w:asciiTheme="majorHAnsi" w:hAnsiTheme="majorHAnsi"/>
+                  <w:noProof/>
+                  <w:sz w:val="22"/>
+                  <w:szCs w:val="22"/>
+                </w:rPr>
+                <w:t>«initial»</w:t>
+              </w:r>
+            </w:fldSimple>
             <w:r>
               <w:rPr>
                 <w:rFonts w:asciiTheme="majorHAnsi" w:hAnsiTheme="majorHAnsi"/>
@@ -1255,9 +992,17 @@
               </w:rPr>
               <w:t xml:space="preserve"> </w:t>
             </w:r>
-            <w:r>
-              <w:t>Jones</w:t>
-            </w:r>
+            <w:fldSimple w:instr=" MERGEFIELD last_name \* MERGEFORMAT ">
+              <w:r>
+                <w:rPr>
+                  <w:rFonts w:asciiTheme="majorHAnsi" w:hAnsiTheme="majorHAnsi"/>
+                  <w:noProof/>
+                  <w:sz w:val="22"/>
+                  <w:szCs w:val="22"/>
+                </w:rPr>
+                <w:t>«last_name»</w:t>
+              </w:r>
+            </w:fldSimple>
             <w:r>
               <w:rPr>
                 <w:rFonts w:asciiTheme="majorHAnsi" w:hAnsiTheme="majorHAnsi"/>
@@ -1317,194 +1062,31 @@
         </w:tc>
       </w:tr>
     </w:tbl>
-    <w:p/>
-    <w:tbl>
-      <w:tblPr>
-        <w:tblStyle w:val="TableGrid"/>
-        <w:tblW w:w="0" w:type="auto"/>
-        <w:tblBorders>
-          <w:top w:val="none" w:sz="0" w:space="0" w:color="auto"/>
-          <w:left w:val="none" w:sz="0" w:space="0" w:color="auto"/>
-          <w:bottom w:val="none" w:sz="0" w:space="0" w:color="auto"/>
-          <w:right w:val="none" w:sz="0" w:space="0" w:color="auto"/>
-          <w:insideH w:val="none" w:sz="0" w:space="0" w:color="auto"/>
-          <w:insideV w:val="none" w:sz="0" w:space="0" w:color="auto"/>
-        </w:tblBorders>
-        <w:tblLook w:val="00A0"/>
-      </w:tblPr>
-      <w:tblGrid>
-        <w:gridCol w:w="5688"/>
-        <w:gridCol w:w="270"/>
-        <w:gridCol w:w="2898"/>
-      </w:tblGrid>
-      <w:tr>
-        <w:trPr>
-          <w:trHeight w:val="585"/>
-        </w:trPr>
-        <w:tc>
-          <w:tcPr>
-            <w:tcW w:w="5688" w:type="dxa"/>
-            <w:tcBorders>
-              <w:bottom w:val="single" w:sz="4" w:space="0" w:color="auto"/>
-            </w:tcBorders>
-          </w:tcPr>
-          <w:p>
-            <w:pPr>
-              <w:contextualSpacing/>
-              <w:rPr>
-                <w:rFonts w:asciiTheme="majorHAnsi" w:hAnsiTheme="majorHAnsi"/>
-                <w:i/>
-                <w:color w:val="C0504D" w:themeColor="accent2"/>
-                <w:sz w:val="22"/>
-                <w:szCs w:val="22"/>
-              </w:rPr>
-            </w:pPr>
-          </w:p>
-        </w:tc>
-        <w:tc>
-          <w:tcPr>
-            <w:tcW w:w="270" w:type="dxa"/>
-          </w:tcPr>
-          <w:p>
-            <w:pPr>
-              <w:contextualSpacing/>
-              <w:rPr>
-                <w:rFonts w:asciiTheme="majorHAnsi" w:hAnsiTheme="majorHAnsi"/>
-                <w:i/>
-                <w:color w:val="C0504D" w:themeColor="accent2"/>
-                <w:sz w:val="22"/>
-                <w:szCs w:val="22"/>
-              </w:rPr>
-            </w:pPr>
-          </w:p>
-        </w:tc>
-        <w:tc>
-          <w:tcPr>
-            <w:tcW w:w="2898" w:type="dxa"/>
-            <w:tcBorders>
-              <w:bottom w:val="single" w:sz="4" w:space="0" w:color="auto"/>
-            </w:tcBorders>
-          </w:tcPr>
-          <w:p>
-            <w:pPr>
-              <w:contextualSpacing/>
-              <w:rPr>
-                <w:rFonts w:asciiTheme="majorHAnsi" w:hAnsiTheme="majorHAnsi"/>
-                <w:i/>
-                <w:color w:val="C0504D" w:themeColor="accent2"/>
-                <w:sz w:val="22"/>
-                <w:szCs w:val="22"/>
-              </w:rPr>
-            </w:pPr>
-          </w:p>
-        </w:tc>
-      </w:tr>
-      <w:tr>
-        <w:trPr>
-          <w:trHeight w:val="458"/>
-        </w:trPr>
-        <w:tc>
-          <w:tcPr>
-            <w:tcW w:w="5688" w:type="dxa"/>
-            <w:tcBorders>
-              <w:top w:val="single" w:sz="4" w:space="0" w:color="auto"/>
-            </w:tcBorders>
-          </w:tcPr>
-          <w:p>
-            <w:pPr>
-              <w:contextualSpacing/>
-              <w:rPr>
-                <w:rFonts w:asciiTheme="majorHAnsi" w:hAnsiTheme="majorHAnsi"/>
-                <w:i/>
-                <w:sz w:val="22"/>
-                <w:szCs w:val="22"/>
-              </w:rPr>
-            </w:pPr>
-            <w:r>
-              <w:t>Sally</w:t>
-            </w:r>
-            <w:r>
-              <w:rPr>
-                <w:rFonts w:asciiTheme="majorHAnsi" w:hAnsiTheme="majorHAnsi"/>
-                <w:sz w:val="22"/>
-                <w:szCs w:val="22"/>
-              </w:rPr>
-              <w:t xml:space="preserve"> </w:t>
-            </w:r>
-            <w:r>
-              <w:t>B</w:t>
-            </w:r>
-            <w:r>
-              <w:rPr>
-                <w:rFonts w:asciiTheme="majorHAnsi" w:hAnsiTheme="majorHAnsi"/>
-                <w:sz w:val="22"/>
-                <w:szCs w:val="22"/>
-              </w:rPr>
-              <w:t xml:space="preserve"> </w:t>
-            </w:r>
-            <w:r>
-              <w:t>Linda</w:t>
-            </w:r>
-            <w:r>
-              <w:rPr>
-                <w:rFonts w:asciiTheme="majorHAnsi" w:hAnsiTheme="majorHAnsi"/>
-              </w:rPr>
-              <w:t xml:space="preserve"> </w:t>
-            </w:r>
-            <w:r>
-              <w:rPr>
-                <w:rFonts w:ascii="Calibri" w:hAnsi="Calibri"/>
-                <w:sz w:val="22"/>
-                <w:szCs w:val="22"/>
-              </w:rPr>
-              <w:t>Signature</w:t>
-            </w:r>
-          </w:p>
-        </w:tc>
-        <w:tc>
-          <w:tcPr>
-            <w:tcW w:w="270" w:type="dxa"/>
-          </w:tcPr>
-          <w:p>
-            <w:pPr>
-              <w:contextualSpacing/>
-              <w:rPr>
-                <w:rFonts w:ascii="Calibri" w:hAnsi="Calibri"/>
-                <w:sz w:val="22"/>
-                <w:szCs w:val="22"/>
-              </w:rPr>
-            </w:pPr>
-          </w:p>
-        </w:tc>
-        <w:tc>
-          <w:tcPr>
-            <w:tcW w:w="2898" w:type="dxa"/>
-            <w:tcBorders>
-              <w:top w:val="single" w:sz="4" w:space="0" w:color="auto"/>
-            </w:tcBorders>
-          </w:tcPr>
-          <w:p>
-            <w:pPr>
-              <w:contextualSpacing/>
-              <w:rPr>
-                <w:rFonts w:ascii="Calibri" w:hAnsi="Calibri"/>
-                <w:sz w:val="22"/>
-                <w:szCs w:val="22"/>
-              </w:rPr>
-            </w:pPr>
-            <w:r>
-              <w:rPr>
-                <w:rFonts w:ascii="Calibri" w:hAnsi="Calibri"/>
-                <w:sz w:val="22"/>
-                <w:szCs w:val="22"/>
-              </w:rPr>
-              <w:t>Date</w:t>
-            </w:r>
-          </w:p>
-        </w:tc>
-      </w:tr>
-    </w:tbl>
-    <w:p/>
+    <w:p>
+      <w:pPr>
+        <w:contextualSpacing/>
+        <w:rPr>
+          <w:rFonts w:asciiTheme="majorHAnsi" w:hAnsiTheme="majorHAnsi" w:cs="Arial"/>
+          <w:i/>
+          <w:color w:val="C0504D" w:themeColor="accent2"/>
+          <w:sz w:val="22"/>
+          <w:szCs w:val="22"/>
+        </w:rPr>
+      </w:pPr>
+      <w:fldSimple w:instr=" MERGEFIELD end_PO_sign \* MERGEFORMAT ">
+        <w:r>
+          <w:rPr>
+            <w:rFonts w:asciiTheme="majorHAnsi" w:hAnsiTheme="majorHAnsi" w:cs="Arial"/>
+            <w:i/>
+            <w:noProof/>
+            <w:color w:val="C0504D" w:themeColor="accent2"/>
+            <w:sz w:val="22"/>
+            <w:szCs w:val="22"/>
+          </w:rPr>
+          <w:t>«end_PO_sign»</w:t>
+        </w:r>
+      </w:fldSimple>
+    </w:p>
     <w:p>
       <w:pPr>
         <w:contextualSpacing/>
@@ -1556,7 +1138,6 @@
         <w:szCs w:val="18"/>
       </w:rPr>
     </w:pPr>
-    <w:proofErr w:type="spellStart"/>
     <w:r>
       <w:rPr>
         <w:rFonts w:ascii="Calibri" w:hAnsi="Calibri"/>
@@ -1565,7 +1146,6 @@
       </w:rPr>
       <w:t>CaliforniaFIRST</w:t>
     </w:r>
-    <w:proofErr w:type="spellEnd"/>
     <w:r>
       <w:rPr>
         <w:rFonts w:ascii="Calibri" w:hAnsi="Calibri"/>
@@ -1669,55 +1249,7 @@
         <w:sz w:val="18"/>
         <w:szCs w:val="18"/>
       </w:rPr>
-      <w:t>V0.</w:t>
-    </w:r>
-    <w:r>
-      <w:rPr>
-        <w:rFonts w:ascii="Calibri" w:hAnsi="Calibri"/>
-        <w:sz w:val="18"/>
-        <w:szCs w:val="18"/>
-      </w:rPr>
-      <w:t>5</w:t>
-    </w:r>
-    <w:r>
-      <w:rPr>
-        <w:rFonts w:ascii="Calibri" w:hAnsi="Calibri"/>
-        <w:sz w:val="18"/>
-        <w:szCs w:val="18"/>
-      </w:rPr>
-      <w:t xml:space="preserve"> 0</w:t>
-    </w:r>
-    <w:r>
-      <w:rPr>
-        <w:rFonts w:ascii="Calibri" w:hAnsi="Calibri"/>
-        <w:sz w:val="18"/>
-        <w:szCs w:val="18"/>
-      </w:rPr>
-      <w:t>5</w:t>
-    </w:r>
-    <w:r>
-      <w:rPr>
-        <w:rFonts w:ascii="Calibri" w:hAnsi="Calibri"/>
-        <w:sz w:val="18"/>
-        <w:szCs w:val="18"/>
-      </w:rPr>
-      <w:t>.</w:t>
-    </w:r>
-    <w:r>
-      <w:rPr>
-        <w:rFonts w:ascii="Calibri" w:hAnsi="Calibri"/>
-        <w:sz w:val="18"/>
-        <w:szCs w:val="18"/>
-      </w:rPr>
-      <w:t>12</w:t>
-    </w:r>
-    <w:r>
-      <w:rPr>
-        <w:rFonts w:ascii="Calibri" w:hAnsi="Calibri"/>
-        <w:sz w:val="18"/>
-        <w:szCs w:val="18"/>
-      </w:rPr>
-      <w:t>.2014</w:t>
+      <w:t>V0.5 05.12.2014</w:t>
     </w:r>
     <w:r>
       <w:rPr>
@@ -2219,7 +1751,7 @@
         <w:ind w:left="1440" w:hanging="360"/>
       </w:pPr>
       <w:rPr>
-        <w:rFonts w:ascii="Courier New" w:hAnsi="Courier New" w:cs="Courier New" w:hint="default"/>
+        <w:rFonts w:ascii="Courier New" w:hAnsi="Courier New" w:cs="Arial" w:hint="default"/>
       </w:rPr>
     </w:lvl>
     <w:lvl w:ilvl="2" w:tplc="04090005" w:tentative="1">
@@ -2255,7 +1787,7 @@
         <w:ind w:left="3600" w:hanging="360"/>
       </w:pPr>
       <w:rPr>
-        <w:rFonts w:ascii="Courier New" w:hAnsi="Courier New" w:cs="Courier New" w:hint="default"/>
+        <w:rFonts w:ascii="Courier New" w:hAnsi="Courier New" w:cs="Arial" w:hint="default"/>
       </w:rPr>
     </w:lvl>
     <w:lvl w:ilvl="5" w:tplc="04090005" w:tentative="1">
@@ -2291,7 +1823,7 @@
         <w:ind w:left="5760" w:hanging="360"/>
       </w:pPr>
       <w:rPr>
-        <w:rFonts w:ascii="Courier New" w:hAnsi="Courier New" w:cs="Courier New" w:hint="default"/>
+        <w:rFonts w:ascii="Courier New" w:hAnsi="Courier New" w:cs="Arial" w:hint="default"/>
       </w:rPr>
     </w:lvl>
     <w:lvl w:ilvl="8" w:tplc="04090005" w:tentative="1">
@@ -3062,145 +2594,7 @@
     </w:rPrDefault>
     <w:pPrDefault/>
   </w:docDefaults>
-  <w:latentStyles w:defLockedState="0" w:defUIPriority="99" w:defSemiHidden="1" w:defUnhideWhenUsed="1" w:defQFormat="0" w:count="276">
-    <w:lsdException w:name="Normal" w:semiHidden="0" w:uiPriority="0" w:unhideWhenUsed="0" w:qFormat="1"/>
-    <w:lsdException w:name="heading 1" w:semiHidden="0" w:uiPriority="0" w:unhideWhenUsed="0" w:qFormat="1"/>
-    <w:lsdException w:name="heading 2" w:uiPriority="9" w:qFormat="1"/>
-    <w:lsdException w:name="heading 3" w:uiPriority="9" w:qFormat="1"/>
-    <w:lsdException w:name="heading 4" w:uiPriority="9" w:qFormat="1"/>
-    <w:lsdException w:name="heading 5" w:uiPriority="9" w:qFormat="1"/>
-    <w:lsdException w:name="heading 6" w:uiPriority="9" w:qFormat="1"/>
-    <w:lsdException w:name="heading 7" w:uiPriority="9" w:qFormat="1"/>
-    <w:lsdException w:name="heading 8" w:uiPriority="9" w:qFormat="1"/>
-    <w:lsdException w:name="heading 9" w:uiPriority="9" w:qFormat="1"/>
-    <w:lsdException w:name="toc 1" w:uiPriority="39"/>
-    <w:lsdException w:name="toc 2" w:uiPriority="39"/>
-    <w:lsdException w:name="toc 3" w:uiPriority="39"/>
-    <w:lsdException w:name="toc 4" w:uiPriority="39"/>
-    <w:lsdException w:name="toc 5" w:uiPriority="39"/>
-    <w:lsdException w:name="toc 6" w:uiPriority="39"/>
-    <w:lsdException w:name="toc 7" w:uiPriority="39"/>
-    <w:lsdException w:name="toc 8" w:uiPriority="39"/>
-    <w:lsdException w:name="toc 9" w:uiPriority="39"/>
-    <w:lsdException w:name="caption" w:uiPriority="35" w:qFormat="1"/>
-    <w:lsdException w:name="Title" w:semiHidden="0" w:uiPriority="10" w:unhideWhenUsed="0" w:qFormat="1"/>
-    <w:lsdException w:name="Default Paragraph Font" w:uiPriority="1"/>
-    <w:lsdException w:name="Subtitle" w:semiHidden="0" w:uiPriority="11" w:unhideWhenUsed="0" w:qFormat="1"/>
-    <w:lsdException w:name="Strong" w:semiHidden="0" w:uiPriority="22" w:unhideWhenUsed="0" w:qFormat="1"/>
-    <w:lsdException w:name="Emphasis" w:semiHidden="0" w:uiPriority="20" w:unhideWhenUsed="0" w:qFormat="1"/>
-    <w:lsdException w:name="Table Grid" w:semiHidden="0" w:uiPriority="59" w:unhideWhenUsed="0"/>
-    <w:lsdException w:name="Placeholder Text" w:unhideWhenUsed="0"/>
-    <w:lsdException w:name="No Spacing" w:uiPriority="1" w:unhideWhenUsed="0" w:qFormat="1"/>
-    <w:lsdException w:name="Light Shading" w:semiHidden="0" w:uiPriority="60" w:unhideWhenUsed="0"/>
-    <w:lsdException w:name="Light List" w:semiHidden="0" w:uiPriority="61" w:unhideWhenUsed="0"/>
-    <w:lsdException w:name="Light Grid" w:semiHidden="0" w:uiPriority="62" w:unhideWhenUsed="0"/>
-    <w:lsdException w:name="Medium Shading 1" w:semiHidden="0" w:uiPriority="63" w:unhideWhenUsed="0"/>
-    <w:lsdException w:name="Medium Shading 2" w:semiHidden="0" w:uiPriority="64" w:unhideWhenUsed="0"/>
-    <w:lsdException w:name="Medium List 1" w:semiHidden="0" w:uiPriority="65" w:unhideWhenUsed="0"/>
-    <w:lsdException w:name="Medium List 2" w:semiHidden="0" w:uiPriority="66" w:unhideWhenUsed="0"/>
-    <w:lsdException w:name="Medium Grid 1" w:semiHidden="0" w:uiPriority="67" w:unhideWhenUsed="0"/>
-    <w:lsdException w:name="Medium Grid 2" w:semiHidden="0" w:uiPriority="68" w:unhideWhenUsed="0"/>
-    <w:lsdException w:name="Medium Grid 3" w:semiHidden="0" w:uiPriority="69" w:unhideWhenUsed="0"/>
-    <w:lsdException w:name="Dark List" w:semiHidden="0" w:uiPriority="70" w:unhideWhenUsed="0"/>
-    <w:lsdException w:name="Colorful Shading" w:semiHidden="0" w:uiPriority="71" w:unhideWhenUsed="0"/>
-    <w:lsdException w:name="Colorful List" w:semiHidden="0" w:uiPriority="72" w:unhideWhenUsed="0"/>
-    <w:lsdException w:name="Colorful Grid" w:semiHidden="0" w:uiPriority="73" w:unhideWhenUsed="0"/>
-    <w:lsdException w:name="Light Shading Accent 1" w:semiHidden="0" w:uiPriority="60" w:unhideWhenUsed="0"/>
-    <w:lsdException w:name="Light List Accent 1" w:semiHidden="0" w:uiPriority="61" w:unhideWhenUsed="0"/>
-    <w:lsdException w:name="Light Grid Accent 1" w:semiHidden="0" w:uiPriority="62" w:unhideWhenUsed="0"/>
-    <w:lsdException w:name="Medium Shading 1 Accent 1" w:semiHidden="0" w:uiPriority="63" w:unhideWhenUsed="0"/>
-    <w:lsdException w:name="Medium Shading 2 Accent 1" w:semiHidden="0" w:uiPriority="64" w:unhideWhenUsed="0"/>
-    <w:lsdException w:name="Medium List 1 Accent 1" w:semiHidden="0" w:uiPriority="65" w:unhideWhenUsed="0"/>
-    <w:lsdException w:name="Revision" w:unhideWhenUsed="0"/>
-    <w:lsdException w:name="List Paragraph" w:semiHidden="0" w:uiPriority="34" w:unhideWhenUsed="0" w:qFormat="1"/>
-    <w:lsdException w:name="Quote" w:semiHidden="0" w:uiPriority="29" w:unhideWhenUsed="0" w:qFormat="1"/>
-    <w:lsdException w:name="Intense Quote" w:semiHidden="0" w:uiPriority="30" w:unhideWhenUsed="0" w:qFormat="1"/>
-    <w:lsdException w:name="Medium List 2 Accent 1" w:semiHidden="0" w:uiPriority="66" w:unhideWhenUsed="0"/>
-    <w:lsdException w:name="Medium Grid 1 Accent 1" w:semiHidden="0" w:uiPriority="67" w:unhideWhenUsed="0"/>
-    <w:lsdException w:name="Medium Grid 2 Accent 1" w:semiHidden="0" w:uiPriority="68" w:unhideWhenUsed="0"/>
-    <w:lsdException w:name="Medium Grid 3 Accent 1" w:semiHidden="0" w:uiPriority="69" w:unhideWhenUsed="0"/>
-    <w:lsdException w:name="Dark List Accent 1" w:semiHidden="0" w:uiPriority="70" w:unhideWhenUsed="0"/>
-    <w:lsdException w:name="Colorful Shading Accent 1" w:semiHidden="0" w:uiPriority="71" w:unhideWhenUsed="0"/>
-    <w:lsdException w:name="Colorful List Accent 1" w:semiHidden="0" w:uiPriority="72" w:unhideWhenUsed="0"/>
-    <w:lsdException w:name="Colorful Grid Accent 1" w:semiHidden="0" w:uiPriority="73" w:unhideWhenUsed="0"/>
-    <w:lsdException w:name="Light Shading Accent 2" w:semiHidden="0" w:uiPriority="60" w:unhideWhenUsed="0"/>
-    <w:lsdException w:name="Light List Accent 2" w:semiHidden="0" w:uiPriority="61" w:unhideWhenUsed="0"/>
-    <w:lsdException w:name="Light Grid Accent 2" w:semiHidden="0" w:uiPriority="62" w:unhideWhenUsed="0"/>
-    <w:lsdException w:name="Medium Shading 1 Accent 2" w:semiHidden="0" w:uiPriority="63" w:unhideWhenUsed="0"/>
-    <w:lsdException w:name="Medium Shading 2 Accent 2" w:semiHidden="0" w:uiPriority="64" w:unhideWhenUsed="0"/>
-    <w:lsdException w:name="Medium List 1 Accent 2" w:semiHidden="0" w:uiPriority="65" w:unhideWhenUsed="0"/>
-    <w:lsdException w:name="Medium List 2 Accent 2" w:semiHidden="0" w:uiPriority="66" w:unhideWhenUsed="0"/>
-    <w:lsdException w:name="Medium Grid 1 Accent 2" w:semiHidden="0" w:uiPriority="67" w:unhideWhenUsed="0"/>
-    <w:lsdException w:name="Medium Grid 2 Accent 2" w:semiHidden="0" w:uiPriority="68" w:unhideWhenUsed="0"/>
-    <w:lsdException w:name="Medium Grid 3 Accent 2" w:semiHidden="0" w:uiPriority="69" w:unhideWhenUsed="0"/>
-    <w:lsdException w:name="Dark List Accent 2" w:semiHidden="0" w:uiPriority="70" w:unhideWhenUsed="0"/>
-    <w:lsdException w:name="Colorful Shading Accent 2" w:semiHidden="0" w:uiPriority="71" w:unhideWhenUsed="0"/>
-    <w:lsdException w:name="Colorful List Accent 2" w:semiHidden="0" w:uiPriority="72" w:unhideWhenUsed="0"/>
-    <w:lsdException w:name="Colorful Grid Accent 2" w:semiHidden="0" w:uiPriority="73" w:unhideWhenUsed="0"/>
-    <w:lsdException w:name="Light Shading Accent 3" w:semiHidden="0" w:uiPriority="60" w:unhideWhenUsed="0"/>
-    <w:lsdException w:name="Light List Accent 3" w:semiHidden="0" w:uiPriority="61" w:unhideWhenUsed="0"/>
-    <w:lsdException w:name="Light Grid Accent 3" w:semiHidden="0" w:uiPriority="62" w:unhideWhenUsed="0"/>
-    <w:lsdException w:name="Medium Shading 1 Accent 3" w:semiHidden="0" w:uiPriority="63" w:unhideWhenUsed="0"/>
-    <w:lsdException w:name="Medium Shading 2 Accent 3" w:semiHidden="0" w:uiPriority="64" w:unhideWhenUsed="0"/>
-    <w:lsdException w:name="Medium List 1 Accent 3" w:semiHidden="0" w:uiPriority="65" w:unhideWhenUsed="0"/>
-    <w:lsdException w:name="Medium List 2 Accent 3" w:semiHidden="0" w:uiPriority="66" w:unhideWhenUsed="0"/>
-    <w:lsdException w:name="Medium Grid 1 Accent 3" w:semiHidden="0" w:uiPriority="67" w:unhideWhenUsed="0"/>
-    <w:lsdException w:name="Medium Grid 2 Accent 3" w:semiHidden="0" w:uiPriority="68" w:unhideWhenUsed="0"/>
-    <w:lsdException w:name="Medium Grid 3 Accent 3" w:semiHidden="0" w:uiPriority="69" w:unhideWhenUsed="0"/>
-    <w:lsdException w:name="Dark List Accent 3" w:semiHidden="0" w:uiPriority="70" w:unhideWhenUsed="0"/>
-    <w:lsdException w:name="Colorful Shading Accent 3" w:semiHidden="0" w:uiPriority="71" w:unhideWhenUsed="0"/>
-    <w:lsdException w:name="Colorful List Accent 3" w:semiHidden="0" w:uiPriority="72" w:unhideWhenUsed="0"/>
-    <w:lsdException w:name="Colorful Grid Accent 3" w:semiHidden="0" w:uiPriority="73" w:unhideWhenUsed="0"/>
-    <w:lsdException w:name="Light Shading Accent 4" w:semiHidden="0" w:uiPriority="60" w:unhideWhenUsed="0"/>
-    <w:lsdException w:name="Light List Accent 4" w:semiHidden="0" w:uiPriority="61" w:unhideWhenUsed="0"/>
-    <w:lsdException w:name="Light Grid Accent 4" w:semiHidden="0" w:uiPriority="62" w:unhideWhenUsed="0"/>
-    <w:lsdException w:name="Medium Shading 1 Accent 4" w:semiHidden="0" w:uiPriority="63" w:unhideWhenUsed="0"/>
-    <w:lsdException w:name="Medium Shading 2 Accent 4" w:semiHidden="0" w:uiPriority="64" w:unhideWhenUsed="0"/>
-    <w:lsdException w:name="Medium List 1 Accent 4" w:semiHidden="0" w:uiPriority="65" w:unhideWhenUsed="0"/>
-    <w:lsdException w:name="Medium List 2 Accent 4" w:semiHidden="0" w:uiPriority="66" w:unhideWhenUsed="0"/>
-    <w:lsdException w:name="Medium Grid 1 Accent 4" w:semiHidden="0" w:uiPriority="67" w:unhideWhenUsed="0"/>
-    <w:lsdException w:name="Medium Grid 2 Accent 4" w:semiHidden="0" w:uiPriority="68" w:unhideWhenUsed="0"/>
-    <w:lsdException w:name="Medium Grid 3 Accent 4" w:semiHidden="0" w:uiPriority="69" w:unhideWhenUsed="0"/>
-    <w:lsdException w:name="Dark List Accent 4" w:semiHidden="0" w:uiPriority="70" w:unhideWhenUsed="0"/>
-    <w:lsdException w:name="Colorful Shading Accent 4" w:semiHidden="0" w:uiPriority="71" w:unhideWhenUsed="0"/>
-    <w:lsdException w:name="Colorful List Accent 4" w:semiHidden="0" w:uiPriority="72" w:unhideWhenUsed="0"/>
-    <w:lsdException w:name="Colorful Grid Accent 4" w:semiHidden="0" w:uiPriority="73" w:unhideWhenUsed="0"/>
-    <w:lsdException w:name="Light Shading Accent 5" w:semiHidden="0" w:uiPriority="60" w:unhideWhenUsed="0"/>
-    <w:lsdException w:name="Light List Accent 5" w:semiHidden="0" w:uiPriority="61" w:unhideWhenUsed="0"/>
-    <w:lsdException w:name="Light Grid Accent 5" w:semiHidden="0" w:uiPriority="62" w:unhideWhenUsed="0"/>
-    <w:lsdException w:name="Medium Shading 1 Accent 5" w:semiHidden="0" w:uiPriority="63" w:unhideWhenUsed="0"/>
-    <w:lsdException w:name="Medium Shading 2 Accent 5" w:semiHidden="0" w:uiPriority="64" w:unhideWhenUsed="0"/>
-    <w:lsdException w:name="Medium List 1 Accent 5" w:semiHidden="0" w:uiPriority="65" w:unhideWhenUsed="0"/>
-    <w:lsdException w:name="Medium List 2 Accent 5" w:semiHidden="0" w:uiPriority="66" w:unhideWhenUsed="0"/>
-    <w:lsdException w:name="Medium Grid 1 Accent 5" w:semiHidden="0" w:uiPriority="67" w:unhideWhenUsed="0"/>
-    <w:lsdException w:name="Medium Grid 2 Accent 5" w:semiHidden="0" w:uiPriority="68" w:unhideWhenUsed="0"/>
-    <w:lsdException w:name="Medium Grid 3 Accent 5" w:semiHidden="0" w:uiPriority="69" w:unhideWhenUsed="0"/>
-    <w:lsdException w:name="Dark List Accent 5" w:semiHidden="0" w:uiPriority="70" w:unhideWhenUsed="0"/>
-    <w:lsdException w:name="Colorful Shading Accent 5" w:semiHidden="0" w:uiPriority="71" w:unhideWhenUsed="0"/>
-    <w:lsdException w:name="Colorful List Accent 5" w:semiHidden="0" w:uiPriority="72" w:unhideWhenUsed="0"/>
-    <w:lsdException w:name="Colorful Grid Accent 5" w:semiHidden="0" w:uiPriority="73" w:unhideWhenUsed="0"/>
-    <w:lsdException w:name="Light Shading Accent 6" w:semiHidden="0" w:uiPriority="60" w:unhideWhenUsed="0"/>
-    <w:lsdException w:name="Light List Accent 6" w:semiHidden="0" w:uiPriority="61" w:unhideWhenUsed="0"/>
-    <w:lsdException w:name="Light Grid Accent 6" w:semiHidden="0" w:uiPriority="62" w:unhideWhenUsed="0"/>
-    <w:lsdException w:name="Medium Shading 1 Accent 6" w:semiHidden="0" w:uiPriority="63" w:unhideWhenUsed="0"/>
-    <w:lsdException w:name="Medium Shading 2 Accent 6" w:semiHidden="0" w:uiPriority="64" w:unhideWhenUsed="0"/>
-    <w:lsdException w:name="Medium List 1 Accent 6" w:semiHidden="0" w:uiPriority="65" w:unhideWhenUsed="0"/>
-    <w:lsdException w:name="Medium List 2 Accent 6" w:semiHidden="0" w:uiPriority="66" w:unhideWhenUsed="0"/>
-    <w:lsdException w:name="Medium Grid 1 Accent 6" w:semiHidden="0" w:uiPriority="67" w:unhideWhenUsed="0"/>
-    <w:lsdException w:name="Medium Grid 2 Accent 6" w:semiHidden="0" w:uiPriority="68" w:unhideWhenUsed="0"/>
-    <w:lsdException w:name="Medium Grid 3 Accent 6" w:semiHidden="0" w:uiPriority="69" w:unhideWhenUsed="0"/>
-    <w:lsdException w:name="Dark List Accent 6" w:semiHidden="0" w:uiPriority="70" w:unhideWhenUsed="0"/>
-    <w:lsdException w:name="Colorful Shading Accent 6" w:semiHidden="0" w:uiPriority="71" w:unhideWhenUsed="0"/>
-    <w:lsdException w:name="Colorful List Accent 6" w:semiHidden="0" w:uiPriority="72" w:unhideWhenUsed="0"/>
-    <w:lsdException w:name="Colorful Grid Accent 6" w:semiHidden="0" w:uiPriority="73" w:unhideWhenUsed="0"/>
-    <w:lsdException w:name="Subtle Emphasis" w:semiHidden="0" w:uiPriority="19" w:unhideWhenUsed="0" w:qFormat="1"/>
-    <w:lsdException w:name="Intense Emphasis" w:semiHidden="0" w:uiPriority="21" w:unhideWhenUsed="0" w:qFormat="1"/>
-    <w:lsdException w:name="Subtle Reference" w:semiHidden="0" w:uiPriority="31" w:unhideWhenUsed="0" w:qFormat="1"/>
-    <w:lsdException w:name="Intense Reference" w:semiHidden="0" w:uiPriority="32" w:unhideWhenUsed="0" w:qFormat="1"/>
-    <w:lsdException w:name="Book Title" w:semiHidden="0" w:uiPriority="33" w:unhideWhenUsed="0" w:qFormat="1"/>
-    <w:lsdException w:name="Bibliography" w:uiPriority="37"/>
-    <w:lsdException w:name="TOC Heading" w:uiPriority="39" w:qFormat="1"/>
-  </w:latentStyles>
+  <w:latentStyles w:defLockedState="0" w:defUIPriority="0" w:defSemiHidden="0" w:defUnhideWhenUsed="0" w:defQFormat="0" w:count="276"/>
   <w:style w:type="paragraph" w:default="1" w:styleId="Normal">
     <w:name w:val="Normal"/>
     <w:qFormat/>
@@ -4411,7 +3805,7 @@
 </file>
 
 <file path=customXml/itemProps1.xml><?xml version="1.0" encoding="utf-8"?>
-<ds:datastoreItem xmlns:ds="http://schemas.openxmlformats.org/officeDocument/2006/customXml" ds:itemID="{B656B684-2EB0-F242-A5EC-35ED37B1235D}">
+<ds:datastoreItem xmlns:ds="http://schemas.openxmlformats.org/officeDocument/2006/customXml" ds:itemID="{7651204A-A614-8D40-B143-6C8B2C677332}">
   <ds:schemaRefs>
     <ds:schemaRef ds:uri="http://schemas.openxmlformats.org/officeDocument/2006/bibliography"/>
   </ds:schemaRefs>

</xml_diff>